<commit_message>
modificacion archivo N 4
</commit_message>
<xml_diff>
--- a/archivo4.docx
+++ b/archivo4.docx
@@ -15,6 +15,12 @@
       </w:r>
       <w:r>
         <w:t>aaa</w:t>
+      </w:r>
+      <w:r>
+        <w:t>, prueba</w:t>
+      </w:r>
+      <w:r>
+        <w:t>, prueba</w:t>
       </w:r>
     </w:p>
     <w:sectPr>

</xml_diff>